<commit_message>
rlc Challenge section changes
</commit_message>
<xml_diff>
--- a/assets/resume.docx
+++ b/assets/resume.docx
@@ -118,7 +118,13 @@
         <w:t>8</w:t>
       </w:r>
       <w:r>
-        <w:t>+ years building and productionizing advanced statistical, ML and optimization solutions for transportation, road-safety and insurance analytics. Expert in Bayesian hierarchical &amp; extreme-value modeling, probabilistic risk estimation, and translating research models into deployable systems (model ops, pipelines, dashboards) that support enforcement, investment and claims decisions. Hands-on with Python/R/SQL, geospatial engineering, and RAG/LangChain + NLP for integrating unstructured sources into decision workflows. Focused on safety &amp; mobility but adaptable to other high-stakes domains; proven at turning complex data (AV trajectories, crash histories, LiDAR) into operational decision support.</w:t>
+        <w:t>+ years building and productionizing advanced statistical, ML and optimization solutions for transportation</w:t>
+      </w:r>
+      <w:r>
+        <w:t xml:space="preserve"> analytics</w:t>
+      </w:r>
+      <w:r>
+        <w:t>. Expert in Bayesian hierarchical &amp; extreme-value modeling, probabilistic risk estimation, and translating research models into deployable systems (model ops, pipelines, dashboards) that support investment decisions. Hands-on with Python/R/SQL, geospatial engineering, and RAG/LangChain + NLP for integrating unstructured sources into decision workflows. Focused on safety &amp; mobility but adaptable to other high-stakes domains; proven at turning complex data (AV trajectories, crash histories, LiDAR) into operational decision support.</w:t>
       </w:r>
       <w:r>
         <w:t xml:space="preserve"> </w:t>
@@ -282,7 +288,6 @@
           <w:b/>
           <w:bCs/>
         </w:rPr>
-        <w:lastRenderedPageBreak/>
         <w:t>ICBC &amp; BC Injury Research and Prevention Unit (BCIRPU)</w:t>
       </w:r>
       <w:r>
@@ -308,6 +313,7 @@
         <w:jc w:val="both"/>
       </w:pPr>
       <w:r>
+        <w:lastRenderedPageBreak/>
         <w:t>Produced deployment-ready methodologies for enforcement, roadway safety assessment, and data-driven decision support</w:t>
       </w:r>
       <w:r>
@@ -326,7 +332,13 @@
         <w:jc w:val="both"/>
       </w:pPr>
       <w:r>
-        <w:t xml:space="preserve">Implemented stochastic optimization modules (genetic algorithms + scenario simulation) to prioritize enforcement and infrastructure under budget constraints; demonstrated a modeled </w:t>
+        <w:t>Implemented stochastic optimization modules (genetic algorithms + scenario simulation) to prioritize enforcement and infrastructure under budget constraints</w:t>
+      </w:r>
+      <w:r>
+        <w:t xml:space="preserve"> and jurisdictional limitations</w:t>
+      </w:r>
+      <w:r>
+        <w:t xml:space="preserve">; demonstrated a modeled </w:t>
       </w:r>
       <w:r>
         <w:t>scalable correlation</w:t>
@@ -487,7 +499,6 @@
         <w:jc w:val="both"/>
       </w:pPr>
       <w:r>
-        <w:lastRenderedPageBreak/>
         <w:t>Collaborated with engineering, planning, enforcement, and emergency services to align analytics with operational and policy objectives.</w:t>
       </w:r>
     </w:p>
@@ -510,6 +521,7 @@
           <w:b/>
           <w:bCs/>
         </w:rPr>
+        <w:lastRenderedPageBreak/>
         <w:t>Graduate Researcher / Applied Data Scientist (PhD)</w:t>
       </w:r>
     </w:p>
@@ -714,7 +726,6 @@
         <w:jc w:val="both"/>
       </w:pPr>
       <w:r>
-        <w:lastRenderedPageBreak/>
         <w:t>Conducted extensive field data collection and supervised teams, ensuring data quality and analytical integrity.</w:t>
       </w:r>
     </w:p>
@@ -727,6 +738,7 @@
         <w:jc w:val="both"/>
       </w:pPr>
       <w:r>
+        <w:lastRenderedPageBreak/>
         <w:t>Delivered stakeholder-facing reports emphasizing risk, trade-offs, and evidence-based recommendations.</w:t>
       </w:r>
     </w:p>

</xml_diff>